<commit_message>
tutorial import bike cidadao
</commit_message>
<xml_diff>
--- a/Docs/ImportBikeCidadão.docx
+++ b/Docs/ImportBikeCidadão.docx
@@ -1078,29 +1078,19 @@
         </w:rPr>
         <w:t xml:space="preserve"> https://console.developers.google.com e criar uma nova credencial tipo "Chave de API"</w:t>
       </w:r>
-    </w:p>
-    <w:p>
-      <w:pPr>
-        <w:rPr>
-          <w:sz w:val="24"/>
-          <w:szCs w:val="24"/>
-        </w:rPr>
-      </w:pPr>
-      <w:proofErr w:type="gramStart"/>
-      <w:r>
-        <w:rPr>
-          <w:sz w:val="24"/>
-          <w:szCs w:val="24"/>
-        </w:rPr>
-        <w:t>depois</w:t>
-      </w:r>
-      <w:proofErr w:type="gramEnd"/>
-      <w:r>
-        <w:rPr>
-          <w:sz w:val="24"/>
-          <w:szCs w:val="24"/>
-        </w:rPr>
-        <w:t xml:space="preserve"> escolher "Chave de </w:t>
+      <w:r>
+        <w:rPr>
+          <w:sz w:val="24"/>
+          <w:szCs w:val="24"/>
+        </w:rPr>
+        <w:t xml:space="preserve"> </w:t>
+      </w:r>
+      <w:r>
+        <w:rPr>
+          <w:sz w:val="24"/>
+          <w:szCs w:val="24"/>
+        </w:rPr>
+        <w:t xml:space="preserve">depois escolher "Chave de </w:t>
       </w:r>
       <w:proofErr w:type="spellStart"/>
       <w:r>

</xml_diff>